<commit_message>
Update README.md and fix index issues
</commit_message>
<xml_diff>
--- a/slides/class_15/class_15_template.docx
+++ b/slides/class_15/class_15_template.docx
@@ -39,13 +39,19 @@
       <w:r>
         <w:t xml:space="preserve">SOC4001</w:t>
       </w:r>
+      <w:r>
+        <w:t xml:space="preserve"> </w:t>
+      </w:r>
+      <w:r>
+        <w:t xml:space="preserve">2024</w:t>
+      </w:r>
     </w:p>
     <w:p>
       <w:pPr>
         <w:pStyle w:val="Author"/>
       </w:pPr>
       <w:r>
-        <w:t xml:space="preserve">Mauricio</w:t>
+        <w:t xml:space="preserve">M.</w:t>
       </w:r>
       <w:r>
         <w:t xml:space="preserve"> </w:t>
@@ -59,6 +65,18 @@
         <w:pStyle w:val="Date"/>
       </w:pPr>
       <w:r>
+        <w:t xml:space="preserve">7</w:t>
+      </w:r>
+      <w:r>
+        <w:t xml:space="preserve"> </w:t>
+      </w:r>
+      <w:r>
+        <w:t xml:space="preserve">de</w:t>
+      </w:r>
+      <w:r>
+        <w:t xml:space="preserve"> </w:t>
+      </w:r>
+      <w:r>
         <w:t xml:space="preserve">Noviembre</w:t>
       </w:r>
       <w:r>
@@ -71,7 +89,7 @@
         <w:t xml:space="preserve"> </w:t>
       </w:r>
       <w:r>
-        <w:t xml:space="preserve">2022</w:t>
+        <w:t xml:space="preserve">2024</w:t>
       </w:r>
     </w:p>
     <w:bookmarkStart w:id="32" w:name="reportes-automatizados-en-rmarkdown"/>
@@ -104,8 +122,8 @@
       </w:r>
       <w:r>
         <w:rPr>
+          <w:b/>
           <w:bCs/>
-          <w:b/>
         </w:rPr>
         <w:t xml:space="preserve">RMarkdown</w:t>
       </w:r>
@@ -192,8 +210,8 @@
       </w:r>
       <w:r>
         <w:rPr>
+          <w:i/>
           <w:iCs/>
-          <w:i/>
         </w:rPr>
         <w:t xml:space="preserve">Markdown</w:t>
       </w:r>
@@ -205,8 +223,8 @@
       </w:r>
       <w:r>
         <w:rPr>
+          <w:b/>
           <w:bCs/>
-          <w:b/>
         </w:rPr>
         <w:t xml:space="preserve">Rmarkdown</w:t>
       </w:r>
@@ -214,7 +232,7 @@
         <w:t xml:space="preserve"> </w:t>
       </w:r>
       <w:r>
-        <w:t xml:space="preserve">se mostrará tal cual en el documento final, pero es posible dar un poco de formato: negritas, cursivas, listas, enlaces de internet, etc. Para mayor detalle puedes visitar la siguiente</w:t>
+        <w:t xml:space="preserve">se mostrará tal cual en el documento final, pero es posible dar un poco de formato: negritas, cursivas, listas, enlaces de internet, etc. Para mayor detalle puedes visitar el siguiente</w:t>
       </w:r>
       <w:r>
         <w:t xml:space="preserve"> </w:t>
@@ -224,12 +242,9 @@
           <w:rPr>
             <w:rStyle w:val="Hyperlink"/>
           </w:rPr>
-          <w:t xml:space="preserve">página web</w:t>
+          <w:t xml:space="preserve">link</w:t>
         </w:r>
       </w:hyperlink>
-      <w:r>
-        <w:t xml:space="preserve">.</w:t>
-      </w:r>
     </w:p>
     <w:bookmarkEnd w:id="22"/>
     <w:bookmarkStart w:id="24" w:name="ecuaciones"/>
@@ -536,14 +551,6 @@
       <w:pPr>
         <w:pStyle w:val="FirstParagraph"/>
       </w:pPr>
-      <w:r>
-        <w:t xml:space="preserve">Hola clase</w:t>
-      </w:r>
-    </w:p>
-    <w:p>
-      <w:pPr>
-        <w:pStyle w:val="BodyText"/>
-      </w:pPr>
       <m:oMath>
         <m:limLow>
           <m:e>
@@ -669,7 +676,7 @@
               <m:m>
                 <m:mPr>
                   <m:baseJc m:val="center"/>
-                  <m:plcHide m:val="1"/>
+                  <m:plcHide m:val="on"/>
                   <m:mcs>
                     <m:mc>
                       <m:mcPr>
@@ -1036,7 +1043,7 @@
         <w:pStyle w:val="FirstParagraph"/>
       </w:pPr>
       <w:r>
-        <w:t xml:space="preserve">El 1988 la mediana de ingreso en Chile de 1.5</w:t>
+        <w:t xml:space="preserve">En 1988 la mediana de ingreso en Chile era de 1.5</w:t>
       </w:r>
       <w:r>
         <w:t xml:space="preserve">^{4}.</w:t>
@@ -1076,23 +1083,23 @@
     </w:p>
     <w:p>
       <w:pPr>
+        <w:pStyle w:val="Compact"/>
         <w:numPr>
           <w:ilvl w:val="0"/>
           <w:numId w:val="1001"/>
         </w:numPr>
+      </w:pPr>
+      <w:r>
+        <w:t xml:space="preserve">echo</w:t>
+      </w:r>
+    </w:p>
+    <w:p>
+      <w:pPr>
         <w:pStyle w:val="Compact"/>
-      </w:pPr>
-      <w:r>
-        <w:t xml:space="preserve">echo</w:t>
-      </w:r>
-    </w:p>
-    <w:p>
-      <w:pPr>
         <w:numPr>
           <w:ilvl w:val="0"/>
           <w:numId w:val="1001"/>
         </w:numPr>
-        <w:pStyle w:val="Compact"/>
       </w:pPr>
       <w:r>
         <w:t xml:space="preserve">eval</w:t>
@@ -1587,7 +1594,7 @@
       </w:tblGrid>
       <w:tr>
         <w:trPr>
-          <w:tblHeader w:val="true"/>
+          <w:tblHeader w:val="on"/>
         </w:trPr>
         <w:tc>
           <w:tcPr/>
@@ -1719,7 +1726,7 @@
       </w:tblGrid>
       <w:tr>
         <w:trPr>
-          <w:tblHeader w:val="true"/>
+          <w:tblHeader w:val="on"/>
         </w:trPr>
         <w:tc>
           <w:tcPr/>
@@ -2440,14 +2447,14 @@
 <file path=word/numbering.xml><?xml version="1.0" encoding="utf-8"?>
 <w:numbering xmlns:w="http://schemas.openxmlformats.org/wordprocessingml/2006/main">
   <w:abstractNum w:abstractNumId="990">
-    <w:nsid w:val="A990"/>
+    <w:nsid w:val="0000A990"/>
     <w:multiLevelType w:val="multilevel"/>
     <w:lvl w:ilvl="0">
       <w:numFmt w:val="bullet"/>
       <w:lvlText w:val=" "/>
       <w:lvlJc w:val="left"/>
       <w:pPr>
-        <w:ind w:left="720" w:hanging="480"/>
+        <w:ind w:left="720" w:hanging="360"/>
       </w:pPr>
     </w:lvl>
     <w:lvl w:ilvl="1">
@@ -2455,7 +2462,7 @@
       <w:lvlText w:val=" "/>
       <w:lvlJc w:val="left"/>
       <w:pPr>
-        <w:ind w:left="1440" w:hanging="480"/>
+        <w:ind w:left="1440" w:hanging="360"/>
       </w:pPr>
     </w:lvl>
     <w:lvl w:ilvl="2">
@@ -2463,7 +2470,7 @@
       <w:lvlText w:val=" "/>
       <w:lvlJc w:val="left"/>
       <w:pPr>
-        <w:ind w:left="2160" w:hanging="480"/>
+        <w:ind w:left="2160" w:hanging="360"/>
       </w:pPr>
     </w:lvl>
     <w:lvl w:ilvl="3">
@@ -2471,7 +2478,7 @@
       <w:lvlText w:val=" "/>
       <w:lvlJc w:val="left"/>
       <w:pPr>
-        <w:ind w:left="2880" w:hanging="480"/>
+        <w:ind w:left="2880" w:hanging="360"/>
       </w:pPr>
     </w:lvl>
     <w:lvl w:ilvl="4">
@@ -2479,7 +2486,7 @@
       <w:lvlText w:val=" "/>
       <w:lvlJc w:val="left"/>
       <w:pPr>
-        <w:ind w:left="3600" w:hanging="480"/>
+        <w:ind w:left="3600" w:hanging="360"/>
       </w:pPr>
     </w:lvl>
     <w:lvl w:ilvl="5">
@@ -2487,7 +2494,7 @@
       <w:lvlText w:val=" "/>
       <w:lvlJc w:val="left"/>
       <w:pPr>
-        <w:ind w:left="4320" w:hanging="480"/>
+        <w:ind w:left="4320" w:hanging="360"/>
       </w:pPr>
     </w:lvl>
     <w:lvl w:ilvl="6">
@@ -2495,7 +2502,7 @@
       <w:lvlText w:val=" "/>
       <w:lvlJc w:val="left"/>
       <w:pPr>
-        <w:ind w:left="5040" w:hanging="480"/>
+        <w:ind w:left="5040" w:hanging="360"/>
       </w:pPr>
     </w:lvl>
     <w:lvl w:ilvl="7">
@@ -2503,7 +2510,7 @@
       <w:lvlText w:val=" "/>
       <w:lvlJc w:val="left"/>
       <w:pPr>
-        <w:ind w:left="5760" w:hanging="480"/>
+        <w:ind w:left="5760" w:hanging="360"/>
       </w:pPr>
     </w:lvl>
     <w:lvl w:ilvl="8">
@@ -2511,84 +2518,111 @@
       <w:lvlText w:val=" "/>
       <w:lvlJc w:val="left"/>
       <w:pPr>
-        <w:ind w:left="6480" w:hanging="480"/>
+        <w:ind w:left="6480" w:hanging="360"/>
       </w:pPr>
     </w:lvl>
   </w:abstractNum>
   <w:abstractNum w:abstractNumId="991">
-    <w:nsid w:val="A991"/>
+    <w:nsid w:val="0000A991"/>
     <w:multiLevelType w:val="multilevel"/>
     <w:lvl w:ilvl="0">
       <w:numFmt w:val="bullet"/>
-      <w:lvlText w:val="•"/>
+      <w:lvlText w:val=""/>
       <w:lvlJc w:val="left"/>
       <w:pPr>
-        <w:ind w:left="720" w:hanging="480"/>
-      </w:pPr>
+        <w:ind w:left="720" w:hanging="360"/>
+      </w:pPr>
+      <w:rPr>
+        <w:rFonts w:ascii="Symbol" w:hAnsi="Symbol" w:cs="Symbol" w:hint="default"/>
+      </w:rPr>
     </w:lvl>
     <w:lvl w:ilvl="1">
       <w:numFmt w:val="bullet"/>
-      <w:lvlText w:val="–"/>
+      <w:lvlText w:val="o"/>
       <w:lvlJc w:val="left"/>
       <w:pPr>
-        <w:ind w:left="1440" w:hanging="480"/>
-      </w:pPr>
+        <w:ind w:left="1440" w:hanging="360"/>
+      </w:pPr>
+      <w:rPr>
+        <w:rFonts w:ascii="Courier New" w:hAnsi="Courier New" w:cs="Courier New" w:hint="default"/>
+      </w:rPr>
     </w:lvl>
     <w:lvl w:ilvl="2">
       <w:numFmt w:val="bullet"/>
-      <w:lvlText w:val="•"/>
+      <w:lvlText w:val=""/>
       <w:lvlJc w:val="left"/>
       <w:pPr>
-        <w:ind w:left="2160" w:hanging="480"/>
-      </w:pPr>
+        <w:ind w:left="2160" w:hanging="360"/>
+      </w:pPr>
+      <w:rPr>
+        <w:rFonts w:ascii="Wingdings" w:hAnsi="Wingdings" w:cs="Wingdings" w:hint="default"/>
+      </w:rPr>
     </w:lvl>
     <w:lvl w:ilvl="3">
       <w:numFmt w:val="bullet"/>
-      <w:lvlText w:val="–"/>
+      <w:lvlText w:val=""/>
       <w:lvlJc w:val="left"/>
       <w:pPr>
-        <w:ind w:left="2880" w:hanging="480"/>
-      </w:pPr>
+        <w:ind w:left="2880" w:hanging="360"/>
+      </w:pPr>
+      <w:rPr>
+        <w:rFonts w:ascii="Symbol" w:hAnsi="Symbol" w:cs="Symbol" w:hint="default"/>
+      </w:rPr>
     </w:lvl>
     <w:lvl w:ilvl="4">
       <w:numFmt w:val="bullet"/>
-      <w:lvlText w:val="•"/>
+      <w:lvlText w:val="o"/>
       <w:lvlJc w:val="left"/>
       <w:pPr>
-        <w:ind w:left="3600" w:hanging="480"/>
-      </w:pPr>
+        <w:ind w:left="3600" w:hanging="360"/>
+      </w:pPr>
+      <w:rPr>
+        <w:rFonts w:ascii="Courier New" w:hAnsi="Courier New" w:cs="Courier New" w:hint="default"/>
+      </w:rPr>
     </w:lvl>
     <w:lvl w:ilvl="5">
       <w:numFmt w:val="bullet"/>
-      <w:lvlText w:val="–"/>
+      <w:lvlText w:val=""/>
       <w:lvlJc w:val="left"/>
       <w:pPr>
-        <w:ind w:left="4320" w:hanging="480"/>
-      </w:pPr>
+        <w:ind w:left="4320" w:hanging="360"/>
+      </w:pPr>
+      <w:rPr>
+        <w:rFonts w:ascii="Wingdings" w:hAnsi="Wingdings" w:cs="Wingdings" w:hint="default"/>
+      </w:rPr>
     </w:lvl>
     <w:lvl w:ilvl="6">
       <w:numFmt w:val="bullet"/>
-      <w:lvlText w:val="•"/>
+      <w:lvlText w:val=""/>
       <w:lvlJc w:val="left"/>
       <w:pPr>
-        <w:ind w:left="5040" w:hanging="480"/>
-      </w:pPr>
+        <w:ind w:left="5040" w:hanging="360"/>
+      </w:pPr>
+      <w:rPr>
+        <w:rFonts w:ascii="Symbol" w:hAnsi="Symbol" w:cs="Symbol" w:hint="default"/>
+      </w:rPr>
     </w:lvl>
     <w:lvl w:ilvl="7">
       <w:numFmt w:val="bullet"/>
-      <w:lvlText w:val="–"/>
+      <w:lvlText w:val="o"/>
       <w:lvlJc w:val="left"/>
       <w:pPr>
-        <w:ind w:left="5760" w:hanging="480"/>
-      </w:pPr>
+        <w:ind w:left="5760" w:hanging="360"/>
+      </w:pPr>
+      <w:rPr>
+        <w:rFonts w:ascii="Courier New" w:hAnsi="Courier New" w:cs="Courier New" w:hint="default"/>
+      </w:rPr>
     </w:lvl>
     <w:lvl w:ilvl="8">
       <w:numFmt w:val="bullet"/>
-      <w:lvlText w:val="•"/>
+      <w:lvlText w:val=""/>
       <w:lvlJc w:val="left"/>
       <w:pPr>
-        <w:ind w:left="6480" w:hanging="480"/>
-      </w:pPr>
+        <w:ind w:left="6480" w:hanging="360"/>
+      </w:pPr>
+      <w:rPr>
+        <w:rFonts w:ascii="Wingdings" w:hAnsi="Wingdings" w:cs="Wingdings" w:hint="default"/>
+      </w:rPr>
     </w:lvl>
   </w:abstractNum>
   <w:num w:numId="1000">
@@ -2626,10 +2660,10 @@
     <w:name w:val="Body Text"/>
     <w:basedOn w:val="Normal"/>
     <w:link w:val="BodyTextChar"/>
+    <w:qFormat/>
     <w:pPr>
       <w:spacing w:after="180" w:before="180"/>
     </w:pPr>
-    <w:qFormat/>
   </w:style>
   <w:style w:customStyle="1" w:styleId="FirstParagraph" w:type="paragraph">
     <w:name w:val="First Paragraph"/>
@@ -2649,36 +2683,70 @@
     <w:name w:val="Title"/>
     <w:basedOn w:val="Normal"/>
     <w:next w:val="BodyText"/>
+    <w:link w:val="TitleChar"/>
+    <w:uiPriority w:val="10"/>
     <w:qFormat/>
+    <w:rsid w:val="00A10FD9"/>
     <w:pPr>
-      <w:keepNext/>
-      <w:keepLines/>
-      <w:spacing w:after="240" w:before="480"/>
+      <w:spacing w:after="80" w:line="240" w:lineRule="auto"/>
+      <w:contextualSpacing/>
       <w:jc w:val="center"/>
     </w:pPr>
     <w:rPr>
       <w:rFonts w:asciiTheme="majorHAnsi" w:cstheme="majorBidi" w:eastAsiaTheme="majorEastAsia" w:hAnsiTheme="majorHAnsi"/>
-      <w:b/>
-      <w:bCs/>
-      <w:color w:themeColor="accent1" w:themeShade="B5" w:val="345A8A"/>
-      <w:sz w:val="36"/>
-      <w:szCs w:val="36"/>
+      <w:spacing w:val="-10"/>
+      <w:kern w:val="28"/>
+      <w:sz w:val="56"/>
+      <w:szCs w:val="56"/>
+    </w:rPr>
+  </w:style>
+  <w:style w:customStyle="1" w:styleId="TitleChar" w:type="character">
+    <w:name w:val="Title Char"/>
+    <w:basedOn w:val="DefaultParagraphFont"/>
+    <w:link w:val="Title"/>
+    <w:uiPriority w:val="10"/>
+    <w:rsid w:val="00A10FD9"/>
+    <w:rPr>
+      <w:rFonts w:asciiTheme="majorHAnsi" w:cstheme="majorBidi" w:eastAsiaTheme="majorEastAsia" w:hAnsiTheme="majorHAnsi"/>
+      <w:spacing w:val="-10"/>
+      <w:kern w:val="28"/>
+      <w:sz w:val="56"/>
+      <w:szCs w:val="56"/>
     </w:rPr>
   </w:style>
   <w:style w:styleId="Subtitle" w:type="paragraph">
     <w:name w:val="Subtitle"/>
-    <w:basedOn w:val="Title"/>
+    <w:basedOn w:val="Normal"/>
     <w:next w:val="BodyText"/>
+    <w:link w:val="SubtitleChar"/>
+    <w:uiPriority w:val="11"/>
     <w:qFormat/>
+    <w:rsid w:val="00A10FD9"/>
     <w:pPr>
-      <w:keepNext/>
-      <w:keepLines/>
-      <w:spacing w:after="240" w:before="240"/>
-      <w:jc w:val="center"/>
+      <w:numPr>
+        <w:ilvl w:val="1"/>
+      </w:numPr>
     </w:pPr>
     <w:rPr>
-      <w:sz w:val="30"/>
-      <w:szCs w:val="30"/>
+      <w:rFonts w:cstheme="majorBidi" w:eastAsiaTheme="majorEastAsia"/>
+      <w:color w:themeColor="text1" w:themeTint="A6" w:val="595959"/>
+      <w:spacing w:val="15"/>
+      <w:sz w:val="28"/>
+      <w:szCs w:val="28"/>
+    </w:rPr>
+  </w:style>
+  <w:style w:customStyle="1" w:styleId="SubtitleChar" w:type="character">
+    <w:name w:val="Subtitle Char"/>
+    <w:basedOn w:val="DefaultParagraphFont"/>
+    <w:link w:val="Subtitle"/>
+    <w:uiPriority w:val="11"/>
+    <w:rsid w:val="00A10FD9"/>
+    <w:rPr>
+      <w:rFonts w:cstheme="majorBidi" w:eastAsiaTheme="majorEastAsia"/>
+      <w:color w:themeColor="text1" w:themeTint="A6" w:val="595959"/>
+      <w:spacing w:val="15"/>
+      <w:sz w:val="28"/>
+      <w:szCs w:val="28"/>
     </w:rPr>
   </w:style>
   <w:style w:customStyle="1" w:styleId="Author" w:type="paragraph">
@@ -2701,6 +2769,24 @@
       <w:jc w:val="center"/>
     </w:pPr>
   </w:style>
+  <w:style w:customStyle="1" w:styleId="AbstractTitle" w:type="paragraph">
+    <w:name w:val="Abstract Title"/>
+    <w:basedOn w:val="Normal"/>
+    <w:next w:val="Abstract"/>
+    <w:qFormat/>
+    <w:pPr>
+      <w:keepNext/>
+      <w:keepLines/>
+      <w:spacing w:after="0" w:before="300"/>
+      <w:jc w:val="center"/>
+    </w:pPr>
+    <w:rPr>
+      <w:b/>
+      <w:color w:val="345A8A"/>
+      <w:sz w:val="20"/>
+      <w:szCs w:val="20"/>
+    </w:rPr>
+  </w:style>
   <w:style w:customStyle="1" w:styleId="Abstract" w:type="paragraph">
     <w:name w:val="Abstract"/>
     <w:basedOn w:val="Normal"/>
@@ -2709,7 +2795,7 @@
     <w:pPr>
       <w:keepNext/>
       <w:keepLines/>
-      <w:spacing w:after="300" w:before="300"/>
+      <w:spacing w:after="300" w:before="100"/>
     </w:pPr>
     <w:rPr>
       <w:sz w:val="20"/>
@@ -2725,191 +2811,321 @@
     <w:rPr/>
   </w:style>
   <w:style w:styleId="Heading1" w:type="paragraph">
-    <w:name w:val="Heading 1"/>
+    <w:name w:val="heading 1"/>
     <w:basedOn w:val="Normal"/>
     <w:next w:val="BodyText"/>
+    <w:link w:val="Heading1Char"/>
     <w:uiPriority w:val="9"/>
     <w:qFormat/>
+    <w:rsid w:val="00A10FD9"/>
     <w:pPr>
       <w:keepNext/>
       <w:keepLines/>
-      <w:spacing w:after="0" w:before="480"/>
+      <w:spacing w:after="80" w:before="360"/>
       <w:outlineLvl w:val="0"/>
     </w:pPr>
     <w:rPr>
       <w:rFonts w:asciiTheme="majorHAnsi" w:cstheme="majorBidi" w:eastAsiaTheme="majorEastAsia" w:hAnsiTheme="majorHAnsi"/>
-      <w:b/>
-      <w:bCs/>
-      <w:color w:themeColor="accent1" w:val="4F81BD"/>
-      <w:sz w:val="32"/>
-      <w:szCs w:val="32"/>
+      <w:color w:themeColor="accent1" w:themeShade="BF" w:val="0F4761"/>
+      <w:sz w:val="40"/>
+      <w:szCs w:val="40"/>
     </w:rPr>
   </w:style>
   <w:style w:styleId="Heading2" w:type="paragraph">
-    <w:name w:val="Heading 2"/>
+    <w:name w:val="heading 2"/>
     <w:basedOn w:val="Normal"/>
     <w:next w:val="BodyText"/>
+    <w:link w:val="Heading2Char"/>
     <w:uiPriority w:val="9"/>
+    <w:semiHidden/>
     <w:unhideWhenUsed/>
     <w:qFormat/>
+    <w:rsid w:val="00A10FD9"/>
     <w:pPr>
       <w:keepNext/>
       <w:keepLines/>
-      <w:spacing w:after="0" w:before="200"/>
+      <w:spacing w:after="80" w:before="160"/>
       <w:outlineLvl w:val="1"/>
     </w:pPr>
     <w:rPr>
       <w:rFonts w:asciiTheme="majorHAnsi" w:cstheme="majorBidi" w:eastAsiaTheme="majorEastAsia" w:hAnsiTheme="majorHAnsi"/>
-      <w:b/>
-      <w:bCs/>
-      <w:color w:themeColor="accent1" w:val="4F81BD"/>
-      <w:sz w:val="28"/>
-      <w:szCs w:val="28"/>
+      <w:color w:themeColor="accent1" w:themeShade="BF" w:val="0F4761"/>
+      <w:sz w:val="32"/>
+      <w:szCs w:val="32"/>
     </w:rPr>
   </w:style>
   <w:style w:styleId="Heading3" w:type="paragraph">
-    <w:name w:val="Heading 3"/>
+    <w:name w:val="heading 3"/>
     <w:basedOn w:val="Normal"/>
     <w:next w:val="BodyText"/>
+    <w:link w:val="Heading3Char"/>
     <w:uiPriority w:val="9"/>
+    <w:semiHidden/>
     <w:unhideWhenUsed/>
     <w:qFormat/>
+    <w:rsid w:val="00A10FD9"/>
     <w:pPr>
       <w:keepNext/>
       <w:keepLines/>
-      <w:spacing w:after="0" w:before="200"/>
+      <w:spacing w:after="80" w:before="160"/>
       <w:outlineLvl w:val="2"/>
     </w:pPr>
     <w:rPr>
-      <w:rFonts w:asciiTheme="majorHAnsi" w:cstheme="majorBidi" w:eastAsiaTheme="majorEastAsia" w:hAnsiTheme="majorHAnsi"/>
-      <w:b/>
-      <w:bCs/>
-      <w:color w:themeColor="accent1" w:val="4F81BD"/>
-      <w:sz w:val="24"/>
-      <w:szCs w:val="24"/>
+      <w:rFonts w:cstheme="majorBidi" w:eastAsiaTheme="majorEastAsia"/>
+      <w:color w:themeColor="accent1" w:themeShade="BF" w:val="0F4761"/>
+      <w:sz w:val="28"/>
+      <w:szCs w:val="28"/>
     </w:rPr>
   </w:style>
   <w:style w:styleId="Heading4" w:type="paragraph">
-    <w:name w:val="Heading 4"/>
+    <w:name w:val="heading 4"/>
     <w:basedOn w:val="Normal"/>
     <w:next w:val="BodyText"/>
+    <w:link w:val="Heading4Char"/>
     <w:uiPriority w:val="9"/>
+    <w:semiHidden/>
     <w:unhideWhenUsed/>
     <w:qFormat/>
+    <w:rsid w:val="00A10FD9"/>
     <w:pPr>
       <w:keepNext/>
       <w:keepLines/>
-      <w:spacing w:after="0" w:before="200"/>
+      <w:spacing w:after="40" w:before="80"/>
       <w:outlineLvl w:val="3"/>
     </w:pPr>
     <w:rPr>
-      <w:rFonts w:asciiTheme="majorHAnsi" w:cstheme="majorBidi" w:eastAsiaTheme="majorEastAsia" w:hAnsiTheme="majorHAnsi"/>
+      <w:rFonts w:cstheme="majorBidi" w:eastAsiaTheme="majorEastAsia"/>
       <w:i/>
-      <w:bCs/>
-      <w:color w:themeColor="accent1" w:val="4F81BD"/>
-      <w:sz w:val="24"/>
-      <w:szCs w:val="24"/>
+      <w:iCs/>
+      <w:color w:themeColor="accent1" w:themeShade="BF" w:val="0F4761"/>
     </w:rPr>
   </w:style>
   <w:style w:styleId="Heading5" w:type="paragraph">
-    <w:name w:val="Heading 5"/>
+    <w:name w:val="heading 5"/>
     <w:basedOn w:val="Normal"/>
     <w:next w:val="BodyText"/>
+    <w:link w:val="Heading5Char"/>
     <w:uiPriority w:val="9"/>
+    <w:semiHidden/>
     <w:unhideWhenUsed/>
     <w:qFormat/>
+    <w:rsid w:val="00A10FD9"/>
     <w:pPr>
       <w:keepNext/>
       <w:keepLines/>
-      <w:spacing w:after="0" w:before="200"/>
+      <w:spacing w:after="40" w:before="80"/>
       <w:outlineLvl w:val="4"/>
     </w:pPr>
     <w:rPr>
-      <w:rFonts w:asciiTheme="majorHAnsi" w:cstheme="majorBidi" w:eastAsiaTheme="majorEastAsia" w:hAnsiTheme="majorHAnsi"/>
-      <w:iCs/>
-      <w:color w:themeColor="accent1" w:val="4F81BD"/>
-      <w:sz w:val="24"/>
-      <w:szCs w:val="24"/>
+      <w:rFonts w:cstheme="majorBidi" w:eastAsiaTheme="majorEastAsia"/>
+      <w:color w:themeColor="accent1" w:themeShade="BF" w:val="0F4761"/>
     </w:rPr>
   </w:style>
   <w:style w:styleId="Heading6" w:type="paragraph">
-    <w:name w:val="Heading 6"/>
+    <w:name w:val="heading 6"/>
     <w:basedOn w:val="Normal"/>
     <w:next w:val="BodyText"/>
+    <w:link w:val="Heading6Char"/>
     <w:uiPriority w:val="9"/>
+    <w:semiHidden/>
     <w:unhideWhenUsed/>
     <w:qFormat/>
+    <w:rsid w:val="00A10FD9"/>
     <w:pPr>
       <w:keepNext/>
       <w:keepLines/>
-      <w:spacing w:after="0" w:before="200"/>
+      <w:spacing w:after="0" w:before="40"/>
       <w:outlineLvl w:val="5"/>
     </w:pPr>
     <w:rPr>
-      <w:rFonts w:asciiTheme="majorHAnsi" w:cstheme="majorBidi" w:eastAsiaTheme="majorEastAsia" w:hAnsiTheme="majorHAnsi"/>
-      <w:color w:themeColor="accent1" w:val="4F81BD"/>
-      <w:sz w:val="24"/>
-      <w:szCs w:val="24"/>
+      <w:rFonts w:cstheme="majorBidi" w:eastAsiaTheme="majorEastAsia"/>
+      <w:i/>
+      <w:iCs/>
+      <w:color w:themeColor="text1" w:themeTint="A6" w:val="595959"/>
     </w:rPr>
   </w:style>
   <w:style w:styleId="Heading7" w:type="paragraph">
-    <w:name w:val="Heading 7"/>
+    <w:name w:val="heading 7"/>
     <w:basedOn w:val="Normal"/>
     <w:next w:val="BodyText"/>
+    <w:link w:val="Heading7Char"/>
     <w:uiPriority w:val="9"/>
+    <w:semiHidden/>
     <w:unhideWhenUsed/>
     <w:qFormat/>
+    <w:rsid w:val="00A10FD9"/>
     <w:pPr>
       <w:keepNext/>
       <w:keepLines/>
-      <w:spacing w:after="0" w:before="200"/>
+      <w:spacing w:after="0" w:before="40"/>
       <w:outlineLvl w:val="6"/>
     </w:pPr>
     <w:rPr>
-      <w:rFonts w:asciiTheme="majorHAnsi" w:cstheme="majorBidi" w:eastAsiaTheme="majorEastAsia" w:hAnsiTheme="majorHAnsi"/>
-      <w:color w:themeColor="accent1" w:val="4F81BD"/>
-      <w:sz w:val="24"/>
-      <w:szCs w:val="24"/>
+      <w:rFonts w:cstheme="majorBidi" w:eastAsiaTheme="majorEastAsia"/>
+      <w:color w:themeColor="text1" w:themeTint="A6" w:val="595959"/>
     </w:rPr>
   </w:style>
   <w:style w:styleId="Heading8" w:type="paragraph">
-    <w:name w:val="Heading 8"/>
+    <w:name w:val="heading 8"/>
     <w:basedOn w:val="Normal"/>
     <w:next w:val="BodyText"/>
+    <w:link w:val="Heading8Char"/>
     <w:uiPriority w:val="9"/>
+    <w:semiHidden/>
     <w:unhideWhenUsed/>
     <w:qFormat/>
+    <w:rsid w:val="00A10FD9"/>
     <w:pPr>
       <w:keepNext/>
       <w:keepLines/>
-      <w:spacing w:after="0" w:before="200"/>
+      <w:spacing w:after="0"/>
       <w:outlineLvl w:val="7"/>
     </w:pPr>
     <w:rPr>
-      <w:rFonts w:asciiTheme="majorHAnsi" w:cstheme="majorBidi" w:eastAsiaTheme="majorEastAsia" w:hAnsiTheme="majorHAnsi"/>
-      <w:color w:themeColor="accent1" w:val="4F81BD"/>
-      <w:sz w:val="24"/>
-      <w:szCs w:val="24"/>
+      <w:rFonts w:cstheme="majorBidi" w:eastAsiaTheme="majorEastAsia"/>
+      <w:i/>
+      <w:iCs/>
+      <w:color w:themeColor="text1" w:themeTint="D8" w:val="272727"/>
     </w:rPr>
   </w:style>
   <w:style w:styleId="Heading9" w:type="paragraph">
-    <w:name w:val="Heading 9"/>
+    <w:name w:val="heading 9"/>
     <w:basedOn w:val="Normal"/>
     <w:next w:val="BodyText"/>
+    <w:link w:val="Heading9Char"/>
     <w:uiPriority w:val="9"/>
+    <w:semiHidden/>
     <w:unhideWhenUsed/>
     <w:qFormat/>
+    <w:rsid w:val="00A10FD9"/>
     <w:pPr>
       <w:keepNext/>
       <w:keepLines/>
-      <w:spacing w:after="0" w:before="200"/>
+      <w:spacing w:after="0"/>
       <w:outlineLvl w:val="8"/>
     </w:pPr>
     <w:rPr>
+      <w:rFonts w:cstheme="majorBidi" w:eastAsiaTheme="majorEastAsia"/>
+      <w:color w:themeColor="text1" w:themeTint="D8" w:val="272727"/>
+    </w:rPr>
+  </w:style>
+  <w:style w:customStyle="1" w:styleId="Heading1Char" w:type="character">
+    <w:name w:val="Heading 1 Char"/>
+    <w:basedOn w:val="DefaultParagraphFont"/>
+    <w:link w:val="Heading1"/>
+    <w:uiPriority w:val="9"/>
+    <w:rsid w:val="00A10FD9"/>
+    <w:rPr>
       <w:rFonts w:asciiTheme="majorHAnsi" w:cstheme="majorBidi" w:eastAsiaTheme="majorEastAsia" w:hAnsiTheme="majorHAnsi"/>
-      <w:color w:themeColor="accent1" w:val="4F81BD"/>
-      <w:sz w:val="24"/>
-      <w:szCs w:val="24"/>
+      <w:color w:themeColor="accent1" w:themeShade="BF" w:val="0F4761"/>
+      <w:sz w:val="40"/>
+      <w:szCs w:val="40"/>
+    </w:rPr>
+  </w:style>
+  <w:style w:customStyle="1" w:styleId="Heading2Char" w:type="character">
+    <w:name w:val="Heading 2 Char"/>
+    <w:basedOn w:val="DefaultParagraphFont"/>
+    <w:link w:val="Heading2"/>
+    <w:uiPriority w:val="9"/>
+    <w:semiHidden/>
+    <w:rsid w:val="00A10FD9"/>
+    <w:rPr>
+      <w:rFonts w:asciiTheme="majorHAnsi" w:cstheme="majorBidi" w:eastAsiaTheme="majorEastAsia" w:hAnsiTheme="majorHAnsi"/>
+      <w:color w:themeColor="accent1" w:themeShade="BF" w:val="0F4761"/>
+      <w:sz w:val="32"/>
+      <w:szCs w:val="32"/>
+    </w:rPr>
+  </w:style>
+  <w:style w:customStyle="1" w:styleId="Heading3Char" w:type="character">
+    <w:name w:val="Heading 3 Char"/>
+    <w:basedOn w:val="DefaultParagraphFont"/>
+    <w:link w:val="Heading3"/>
+    <w:uiPriority w:val="9"/>
+    <w:semiHidden/>
+    <w:rsid w:val="00A10FD9"/>
+    <w:rPr>
+      <w:rFonts w:cstheme="majorBidi" w:eastAsiaTheme="majorEastAsia"/>
+      <w:color w:themeColor="accent1" w:themeShade="BF" w:val="0F4761"/>
+      <w:sz w:val="28"/>
+      <w:szCs w:val="28"/>
+    </w:rPr>
+  </w:style>
+  <w:style w:customStyle="1" w:styleId="Heading4Char" w:type="character">
+    <w:name w:val="Heading 4 Char"/>
+    <w:basedOn w:val="DefaultParagraphFont"/>
+    <w:link w:val="Heading4"/>
+    <w:uiPriority w:val="9"/>
+    <w:semiHidden/>
+    <w:rsid w:val="00A10FD9"/>
+    <w:rPr>
+      <w:rFonts w:cstheme="majorBidi" w:eastAsiaTheme="majorEastAsia"/>
+      <w:i/>
+      <w:iCs/>
+      <w:color w:themeColor="accent1" w:themeShade="BF" w:val="0F4761"/>
+    </w:rPr>
+  </w:style>
+  <w:style w:customStyle="1" w:styleId="Heading5Char" w:type="character">
+    <w:name w:val="Heading 5 Char"/>
+    <w:basedOn w:val="DefaultParagraphFont"/>
+    <w:link w:val="Heading5"/>
+    <w:uiPriority w:val="9"/>
+    <w:semiHidden/>
+    <w:rsid w:val="00A10FD9"/>
+    <w:rPr>
+      <w:rFonts w:cstheme="majorBidi" w:eastAsiaTheme="majorEastAsia"/>
+      <w:color w:themeColor="accent1" w:themeShade="BF" w:val="0F4761"/>
+    </w:rPr>
+  </w:style>
+  <w:style w:customStyle="1" w:styleId="Heading6Char" w:type="character">
+    <w:name w:val="Heading 6 Char"/>
+    <w:basedOn w:val="DefaultParagraphFont"/>
+    <w:link w:val="Heading6"/>
+    <w:uiPriority w:val="9"/>
+    <w:semiHidden/>
+    <w:rsid w:val="00A10FD9"/>
+    <w:rPr>
+      <w:rFonts w:cstheme="majorBidi" w:eastAsiaTheme="majorEastAsia"/>
+      <w:i/>
+      <w:iCs/>
+      <w:color w:themeColor="text1" w:themeTint="A6" w:val="595959"/>
+    </w:rPr>
+  </w:style>
+  <w:style w:customStyle="1" w:styleId="Heading7Char" w:type="character">
+    <w:name w:val="Heading 7 Char"/>
+    <w:basedOn w:val="DefaultParagraphFont"/>
+    <w:link w:val="Heading7"/>
+    <w:uiPriority w:val="9"/>
+    <w:semiHidden/>
+    <w:rsid w:val="00A10FD9"/>
+    <w:rPr>
+      <w:rFonts w:cstheme="majorBidi" w:eastAsiaTheme="majorEastAsia"/>
+      <w:color w:themeColor="text1" w:themeTint="A6" w:val="595959"/>
+    </w:rPr>
+  </w:style>
+  <w:style w:customStyle="1" w:styleId="Heading8Char" w:type="character">
+    <w:name w:val="Heading 8 Char"/>
+    <w:basedOn w:val="DefaultParagraphFont"/>
+    <w:link w:val="Heading8"/>
+    <w:uiPriority w:val="9"/>
+    <w:semiHidden/>
+    <w:rsid w:val="00A10FD9"/>
+    <w:rPr>
+      <w:rFonts w:cstheme="majorBidi" w:eastAsiaTheme="majorEastAsia"/>
+      <w:i/>
+      <w:iCs/>
+      <w:color w:themeColor="text1" w:themeTint="D8" w:val="272727"/>
+    </w:rPr>
+  </w:style>
+  <w:style w:customStyle="1" w:styleId="Heading9Char" w:type="character">
+    <w:name w:val="Heading 9 Char"/>
+    <w:basedOn w:val="DefaultParagraphFont"/>
+    <w:link w:val="Heading9"/>
+    <w:uiPriority w:val="9"/>
+    <w:semiHidden/>
+    <w:rsid w:val="00A10FD9"/>
+    <w:rPr>
+      <w:rFonts w:cstheme="majorBidi" w:eastAsiaTheme="majorEastAsia"/>
+      <w:color w:themeColor="text1" w:themeTint="D8" w:val="272727"/>
     </w:rPr>
   </w:style>
   <w:style w:styleId="BlockText" w:type="paragraph">
@@ -2931,6 +3147,18 @@
     <w:uiPriority w:val="9"/>
     <w:unhideWhenUsed/>
     <w:qFormat/>
+  </w:style>
+  <w:style w:styleId="FootnoteBlockText" w:type="paragraph">
+    <w:name w:val="Footnote Block Text"/>
+    <w:basedOn w:val="FootnoteText"/>
+    <w:next w:val="FootnoteText"/>
+    <w:uiPriority w:val="9"/>
+    <w:unhideWhenUsed/>
+    <w:qFormat/>
+    <w:pPr>
+      <w:spacing w:after="100" w:before="100"/>
+      <w:ind w:firstLine="0" w:left="480" w:right="480"/>
+    </w:pPr>
   </w:style>
   <w:style w:default="1" w:styleId="DefaultParagraphFont" w:type="character">
     <w:name w:val="Default Paragraph Font"/>
@@ -2961,10 +3189,10 @@
         <w:jc w:val="left"/>
       </w:trPr>
       <w:tcPr>
-        <w:vAlign w:val="bottom"/>
         <w:tcBorders>
           <w:bottom w:val="single"/>
         </w:tcBorders>
+        <w:vAlign w:val="bottom"/>
       </w:tcPr>
     </w:tblStylePr>
   </w:style>
@@ -3080,9 +3308,9 @@
     <w:name w:val="KeywordTok"/>
     <w:basedOn w:val="VerbatimChar"/>
     <w:rPr>
+      <w:b/>
       <w:color w:val="204a87"/>
       <w:shd w:val="clear" w:fill="f8f8f8"/>
-      <w:b/>
     </w:rPr>
   </w:style>
   <w:style w:type="character" w:customStyle="1" w:styleId="DataTypeTok">
@@ -3121,7 +3349,7 @@
     <w:name w:val="ConstantTok"/>
     <w:basedOn w:val="VerbatimChar"/>
     <w:rPr>
-      <w:color w:val="000000"/>
+      <w:color w:val="8f5902"/>
       <w:shd w:val="clear" w:fill="f8f8f8"/>
     </w:rPr>
   </w:style>
@@ -3137,7 +3365,8 @@
     <w:name w:val="SpecialCharTok"/>
     <w:basedOn w:val="VerbatimChar"/>
     <w:rPr>
-      <w:color w:val="000000"/>
+      <w:b/>
+      <w:color w:val="ce5c00"/>
       <w:shd w:val="clear" w:fill="f8f8f8"/>
     </w:rPr>
   </w:style>
@@ -3176,39 +3405,39 @@
     <w:name w:val="CommentTok"/>
     <w:basedOn w:val="VerbatimChar"/>
     <w:rPr>
+      <w:i/>
       <w:color w:val="8f5902"/>
       <w:shd w:val="clear" w:fill="f8f8f8"/>
-      <w:i/>
     </w:rPr>
   </w:style>
   <w:style w:type="character" w:customStyle="1" w:styleId="DocumentationTok">
     <w:name w:val="DocumentationTok"/>
     <w:basedOn w:val="VerbatimChar"/>
     <w:rPr>
+      <w:b/>
+      <w:i/>
       <w:color w:val="8f5902"/>
       <w:shd w:val="clear" w:fill="f8f8f8"/>
-      <w:b/>
-      <w:i/>
     </w:rPr>
   </w:style>
   <w:style w:type="character" w:customStyle="1" w:styleId="AnnotationTok">
     <w:name w:val="AnnotationTok"/>
     <w:basedOn w:val="VerbatimChar"/>
     <w:rPr>
+      <w:b/>
+      <w:i/>
       <w:color w:val="8f5902"/>
       <w:shd w:val="clear" w:fill="f8f8f8"/>
-      <w:b/>
-      <w:i/>
     </w:rPr>
   </w:style>
   <w:style w:type="character" w:customStyle="1" w:styleId="CommentVarTok">
     <w:name w:val="CommentVarTok"/>
     <w:basedOn w:val="VerbatimChar"/>
     <w:rPr>
+      <w:b/>
+      <w:i/>
       <w:color w:val="8f5902"/>
       <w:shd w:val="clear" w:fill="f8f8f8"/>
-      <w:b/>
-      <w:i/>
     </w:rPr>
   </w:style>
   <w:style w:type="character" w:customStyle="1" w:styleId="OtherTok">
@@ -3223,7 +3452,8 @@
     <w:name w:val="FunctionTok"/>
     <w:basedOn w:val="VerbatimChar"/>
     <w:rPr>
-      <w:color w:val="000000"/>
+      <w:b/>
+      <w:color w:val="204a87"/>
       <w:shd w:val="clear" w:fill="f8f8f8"/>
     </w:rPr>
   </w:style>
@@ -3239,18 +3469,18 @@
     <w:name w:val="ControlFlowTok"/>
     <w:basedOn w:val="VerbatimChar"/>
     <w:rPr>
+      <w:b/>
       <w:color w:val="204a87"/>
       <w:shd w:val="clear" w:fill="f8f8f8"/>
-      <w:b/>
     </w:rPr>
   </w:style>
   <w:style w:type="character" w:customStyle="1" w:styleId="OperatorTok">
     <w:name w:val="OperatorTok"/>
     <w:basedOn w:val="VerbatimChar"/>
     <w:rPr>
+      <w:b/>
       <w:color w:val="ce5c00"/>
       <w:shd w:val="clear" w:fill="f8f8f8"/>
-      <w:b/>
     </w:rPr>
   </w:style>
   <w:style w:type="character" w:customStyle="1" w:styleId="BuiltInTok">
@@ -3271,16 +3501,16 @@
     <w:name w:val="PreprocessorTok"/>
     <w:basedOn w:val="VerbatimChar"/>
     <w:rPr>
+      <w:i/>
       <w:color w:val="8f5902"/>
       <w:shd w:val="clear" w:fill="f8f8f8"/>
-      <w:i/>
     </w:rPr>
   </w:style>
   <w:style w:type="character" w:customStyle="1" w:styleId="AttributeTok">
     <w:name w:val="AttributeTok"/>
     <w:basedOn w:val="VerbatimChar"/>
     <w:rPr>
-      <w:color w:val="c4a000"/>
+      <w:color w:val="204a87"/>
       <w:shd w:val="clear" w:fill="f8f8f8"/>
     </w:rPr>
   </w:style>
@@ -3295,20 +3525,20 @@
     <w:name w:val="InformationTok"/>
     <w:basedOn w:val="VerbatimChar"/>
     <w:rPr>
+      <w:b/>
+      <w:i/>
       <w:color w:val="8f5902"/>
       <w:shd w:val="clear" w:fill="f8f8f8"/>
-      <w:b/>
-      <w:i/>
     </w:rPr>
   </w:style>
   <w:style w:type="character" w:customStyle="1" w:styleId="WarningTok">
     <w:name w:val="WarningTok"/>
     <w:basedOn w:val="VerbatimChar"/>
     <w:rPr>
+      <w:b/>
+      <w:i/>
       <w:color w:val="8f5902"/>
       <w:shd w:val="clear" w:fill="f8f8f8"/>
-      <w:b/>
-      <w:i/>
     </w:rPr>
   </w:style>
   <w:style w:type="character" w:customStyle="1" w:styleId="AlertTok">
@@ -3323,9 +3553,9 @@
     <w:name w:val="ErrorTok"/>
     <w:basedOn w:val="VerbatimChar"/>
     <w:rPr>
+      <w:b/>
       <w:color w:val="a40000"/>
       <w:shd w:val="clear" w:fill="f8f8f8"/>
-      <w:b/>
     </w:rPr>
   </w:style>
   <w:style w:type="character" w:customStyle="1" w:styleId="NormalTok">
@@ -3349,44 +3579,44 @@
         <a:sysClr val="window" lastClr="FFFFFF"/>
       </a:lt1>
       <a:dk2>
-        <a:srgbClr val="1F497D"/>
+        <a:srgbClr val="0E2841"/>
       </a:dk2>
       <a:lt2>
-        <a:srgbClr val="EEECE1"/>
+        <a:srgbClr val="E8E8E8"/>
       </a:lt2>
       <a:accent1>
-        <a:srgbClr val="4F81BD"/>
+        <a:srgbClr val="156082"/>
       </a:accent1>
       <a:accent2>
-        <a:srgbClr val="C0504D"/>
+        <a:srgbClr val="E97132"/>
       </a:accent2>
       <a:accent3>
-        <a:srgbClr val="9BBB59"/>
+        <a:srgbClr val="196B24"/>
       </a:accent3>
       <a:accent4>
-        <a:srgbClr val="8064A2"/>
+        <a:srgbClr val="0F9ED5"/>
       </a:accent4>
       <a:accent5>
-        <a:srgbClr val="4BACC6"/>
+        <a:srgbClr val="A02B93"/>
       </a:accent5>
       <a:accent6>
-        <a:srgbClr val="F79646"/>
+        <a:srgbClr val="4EA72E"/>
       </a:accent6>
       <a:hlink>
-        <a:srgbClr val="0000FF"/>
+        <a:srgbClr val="467886"/>
       </a:hlink>
       <a:folHlink>
-        <a:srgbClr val="800080"/>
+        <a:srgbClr val="96607D"/>
       </a:folHlink>
     </a:clrScheme>
     <a:fontScheme name="Office">
       <a:majorFont>
-        <a:latin typeface="Calibri"/>
+        <a:latin typeface="Aptos Display" panose="02110004020202020204"/>
         <a:ea typeface=""/>
         <a:cs typeface=""/>
-        <a:font script="Jpan" typeface="ＭＳ ゴシック"/>
+        <a:font script="Jpan" typeface="游ゴシック Light"/>
         <a:font script="Hang" typeface="맑은 고딕"/>
-        <a:font script="Hans" typeface="宋体"/>
+        <a:font script="Hans" typeface="等线 Light"/>
         <a:font script="Hant" typeface="新細明體"/>
         <a:font script="Arab" typeface="Times New Roman"/>
         <a:font script="Hebr" typeface="Times New Roman"/>
@@ -3413,14 +3643,32 @@
         <a:font script="Mong" typeface="Mongolian Baiti"/>
         <a:font script="Viet" typeface="Times New Roman"/>
         <a:font script="Uigh" typeface="Microsoft Uighur"/>
+        <a:font script="Geor" typeface="Sylfaen"/>
+        <a:font script="Armn" typeface="Arial"/>
+        <a:font script="Bugi" typeface="Leelawadee UI"/>
+        <a:font script="Bopo" typeface="Microsoft JhengHei"/>
+        <a:font script="Java" typeface="Javanese Text"/>
+        <a:font script="Lisu" typeface="Segoe UI"/>
+        <a:font script="Mymr" typeface="Myanmar Text"/>
+        <a:font script="Nkoo" typeface="Ebrima"/>
+        <a:font script="Olck" typeface="Nirmala UI"/>
+        <a:font script="Osma" typeface="Ebrima"/>
+        <a:font script="Phag" typeface="Phagspa"/>
+        <a:font script="Syrn" typeface="Estrangelo Edessa"/>
+        <a:font script="Syrj" typeface="Estrangelo Edessa"/>
+        <a:font script="Syre" typeface="Estrangelo Edessa"/>
+        <a:font script="Sora" typeface="Nirmala UI"/>
+        <a:font script="Tale" typeface="Microsoft Tai Le"/>
+        <a:font script="Talu" typeface="Microsoft New Tai Lue"/>
+        <a:font script="Tfng" typeface="Ebrima"/>
       </a:majorFont>
       <a:minorFont>
-        <a:latin typeface="Cambria"/>
+        <a:latin typeface="Aptos" panose="02110004020202020204"/>
         <a:ea typeface=""/>
         <a:cs typeface=""/>
-        <a:font script="Jpan" typeface="ＭＳ 明朝"/>
+        <a:font script="Jpan" typeface="游明朝"/>
         <a:font script="Hang" typeface="맑은 고딕"/>
-        <a:font script="Hans" typeface="宋体"/>
+        <a:font script="Hans" typeface="等线"/>
         <a:font script="Hant" typeface="新細明體"/>
         <a:font script="Arab" typeface="Arial"/>
         <a:font script="Hebr" typeface="Arial"/>
@@ -3447,6 +3695,24 @@
         <a:font script="Mong" typeface="Mongolian Baiti"/>
         <a:font script="Viet" typeface="Arial"/>
         <a:font script="Uigh" typeface="Microsoft Uighur"/>
+        <a:font script="Geor" typeface="Sylfaen"/>
+        <a:font script="Armn" typeface="Arial"/>
+        <a:font script="Bugi" typeface="Leelawadee UI"/>
+        <a:font script="Bopo" typeface="Microsoft JhengHei"/>
+        <a:font script="Java" typeface="Javanese Text"/>
+        <a:font script="Lisu" typeface="Segoe UI"/>
+        <a:font script="Mymr" typeface="Myanmar Text"/>
+        <a:font script="Nkoo" typeface="Ebrima"/>
+        <a:font script="Olck" typeface="Nirmala UI"/>
+        <a:font script="Osma" typeface="Ebrima"/>
+        <a:font script="Phag" typeface="Phagspa"/>
+        <a:font script="Syrn" typeface="Estrangelo Edessa"/>
+        <a:font script="Syrj" typeface="Estrangelo Edessa"/>
+        <a:font script="Syre" typeface="Estrangelo Edessa"/>
+        <a:font script="Sora" typeface="Nirmala UI"/>
+        <a:font script="Tale" typeface="Microsoft Tai Le"/>
+        <a:font script="Talu" typeface="Microsoft New Tai Lue"/>
+        <a:font script="Tfng" typeface="Ebrima"/>
       </a:minorFont>
     </a:fontScheme>
     <a:fmtScheme name="Office">
@@ -3458,200 +3724,141 @@
           <a:gsLst>
             <a:gs pos="0">
               <a:schemeClr val="phClr">
-                <a:tint val="50000"/>
-                <a:satMod val="300000"/>
+                <a:lumMod val="110000"/>
+                <a:satMod val="105000"/>
+                <a:tint val="67000"/>
               </a:schemeClr>
             </a:gs>
-            <a:gs pos="35000">
+            <a:gs pos="50000">
               <a:schemeClr val="phClr">
-                <a:tint val="37000"/>
-                <a:satMod val="300000"/>
+                <a:lumMod val="105000"/>
+                <a:satMod val="103000"/>
+                <a:tint val="73000"/>
               </a:schemeClr>
             </a:gs>
             <a:gs pos="100000">
               <a:schemeClr val="phClr">
-                <a:tint val="15000"/>
-                <a:satMod val="350000"/>
+                <a:lumMod val="105000"/>
+                <a:satMod val="109000"/>
+                <a:tint val="81000"/>
               </a:schemeClr>
             </a:gs>
           </a:gsLst>
-          <a:lin ang="16200000" scaled="1"/>
+          <a:lin ang="5400000" scaled="0"/>
         </a:gradFill>
         <a:gradFill rotWithShape="1">
           <a:gsLst>
             <a:gs pos="0">
               <a:schemeClr val="phClr">
-                <a:tint val="100000"/>
+                <a:satMod val="103000"/>
+                <a:lumMod val="102000"/>
+                <a:tint val="94000"/>
+              </a:schemeClr>
+            </a:gs>
+            <a:gs pos="50000">
+              <a:schemeClr val="phClr">
+                <a:satMod val="110000"/>
+                <a:lumMod val="100000"/>
                 <a:shade val="100000"/>
-                <a:satMod val="130000"/>
               </a:schemeClr>
             </a:gs>
             <a:gs pos="100000">
               <a:schemeClr val="phClr">
-                <a:tint val="50000"/>
-                <a:shade val="100000"/>
-                <a:satMod val="350000"/>
+                <a:lumMod val="99000"/>
+                <a:satMod val="120000"/>
+                <a:shade val="78000"/>
               </a:schemeClr>
             </a:gs>
           </a:gsLst>
-          <a:lin ang="16200000" scaled="0"/>
+          <a:lin ang="5400000" scaled="0"/>
         </a:gradFill>
       </a:fillStyleLst>
       <a:lnStyleLst>
-        <a:ln w="9525" cap="flat" cmpd="sng" algn="ctr">
-          <a:solidFill>
-            <a:schemeClr val="phClr">
-              <a:shade val="95000"/>
-              <a:satMod val="105000"/>
-            </a:schemeClr>
-          </a:solidFill>
-          <a:prstDash val="solid"/>
-        </a:ln>
-        <a:ln w="25400" cap="flat" cmpd="sng" algn="ctr">
+        <a:ln w="6350" cap="flat" cmpd="sng" algn="ctr">
           <a:solidFill>
             <a:schemeClr val="phClr"/>
           </a:solidFill>
           <a:prstDash val="solid"/>
+          <a:miter lim="800000"/>
         </a:ln>
-        <a:ln w="38100" cap="flat" cmpd="sng" algn="ctr">
+        <a:ln w="12700" cap="flat" cmpd="sng" algn="ctr">
           <a:solidFill>
             <a:schemeClr val="phClr"/>
           </a:solidFill>
           <a:prstDash val="solid"/>
+          <a:miter lim="800000"/>
+        </a:ln>
+        <a:ln w="19050" cap="flat" cmpd="sng" algn="ctr">
+          <a:solidFill>
+            <a:schemeClr val="phClr"/>
+          </a:solidFill>
+          <a:prstDash val="solid"/>
+          <a:miter lim="800000"/>
         </a:ln>
       </a:lnStyleLst>
       <a:effectStyleLst>
         <a:effectStyle>
+          <a:effectLst/>
+        </a:effectStyle>
+        <a:effectStyle>
+          <a:effectLst/>
+        </a:effectStyle>
+        <a:effectStyle>
           <a:effectLst>
-            <a:outerShdw blurRad="40000" dist="20000" dir="5400000" rotWithShape="0">
+            <a:outerShdw blurRad="57150" dist="19050" dir="5400000" algn="ctr" rotWithShape="0">
               <a:srgbClr val="000000">
-                <a:alpha val="38000"/>
+                <a:alpha val="63000"/>
               </a:srgbClr>
             </a:outerShdw>
           </a:effectLst>
-        </a:effectStyle>
-        <a:effectStyle>
-          <a:effectLst>
-            <a:outerShdw blurRad="40000" dist="23000" dir="5400000" rotWithShape="0">
-              <a:srgbClr val="000000">
-                <a:alpha val="35000"/>
-              </a:srgbClr>
-            </a:outerShdw>
-          </a:effectLst>
-        </a:effectStyle>
-        <a:effectStyle>
-          <a:effectLst>
-            <a:outerShdw blurRad="40000" dist="23000" dir="5400000" rotWithShape="0">
-              <a:srgbClr val="000000">
-                <a:alpha val="35000"/>
-              </a:srgbClr>
-            </a:outerShdw>
-          </a:effectLst>
-          <a:scene3d>
-            <a:camera prst="orthographicFront">
-              <a:rot lat="0" lon="0" rev="0"/>
-            </a:camera>
-            <a:lightRig rig="threePt" dir="t">
-              <a:rot lat="0" lon="0" rev="1200000"/>
-            </a:lightRig>
-          </a:scene3d>
-          <a:sp3d>
-            <a:bevelT w="63500" h="25400"/>
-          </a:sp3d>
         </a:effectStyle>
       </a:effectStyleLst>
       <a:bgFillStyleLst>
         <a:solidFill>
           <a:schemeClr val="phClr"/>
         </a:solidFill>
+        <a:solidFill>
+          <a:schemeClr val="phClr">
+            <a:tint val="95000"/>
+            <a:satMod val="170000"/>
+          </a:schemeClr>
+        </a:solidFill>
         <a:gradFill rotWithShape="1">
           <a:gsLst>
             <a:gs pos="0">
               <a:schemeClr val="phClr">
-                <a:tint val="40000"/>
-                <a:satMod val="350000"/>
+                <a:tint val="93000"/>
+                <a:satMod val="150000"/>
+                <a:shade val="98000"/>
+                <a:lumMod val="102000"/>
               </a:schemeClr>
             </a:gs>
-            <a:gs pos="40000">
+            <a:gs pos="50000">
               <a:schemeClr val="phClr">
-                <a:tint val="45000"/>
-                <a:shade val="99000"/>
-                <a:satMod val="350000"/>
+                <a:tint val="98000"/>
+                <a:satMod val="130000"/>
+                <a:shade val="90000"/>
+                <a:lumMod val="103000"/>
               </a:schemeClr>
             </a:gs>
             <a:gs pos="100000">
               <a:schemeClr val="phClr">
-                <a:shade val="20000"/>
-                <a:satMod val="255000"/>
+                <a:shade val="63000"/>
+                <a:satMod val="120000"/>
               </a:schemeClr>
             </a:gs>
           </a:gsLst>
-          <a:path path="circle">
-            <a:fillToRect l="50000" t="-80000" r="50000" b="180000"/>
-          </a:path>
-        </a:gradFill>
-        <a:gradFill rotWithShape="1">
-          <a:gsLst>
-            <a:gs pos="0">
-              <a:schemeClr val="phClr">
-                <a:tint val="80000"/>
-                <a:satMod val="300000"/>
-              </a:schemeClr>
-            </a:gs>
-            <a:gs pos="100000">
-              <a:schemeClr val="phClr">
-                <a:shade val="30000"/>
-                <a:satMod val="200000"/>
-              </a:schemeClr>
-            </a:gs>
-          </a:gsLst>
-          <a:path path="circle">
-            <a:fillToRect l="50000" t="50000" r="50000" b="50000"/>
-          </a:path>
+          <a:lin ang="5400000" scaled="0"/>
         </a:gradFill>
       </a:bgFillStyleLst>
     </a:fmtScheme>
   </a:themeElements>
-  <a:objectDefaults>
-    <a:spDef>
-      <a:spPr/>
-      <a:bodyPr/>
-      <a:lstStyle/>
-      <a:style>
-        <a:lnRef idx="1">
-          <a:schemeClr val="accent1"/>
-        </a:lnRef>
-        <a:fillRef idx="3">
-          <a:schemeClr val="accent1"/>
-        </a:fillRef>
-        <a:effectRef idx="2">
-          <a:schemeClr val="accent1"/>
-        </a:effectRef>
-        <a:fontRef idx="minor">
-          <a:schemeClr val="lt1"/>
-        </a:fontRef>
-      </a:style>
-    </a:spDef>
-    <a:lnDef>
-      <a:spPr/>
-      <a:bodyPr/>
-      <a:lstStyle/>
-      <a:style>
-        <a:lnRef idx="2">
-          <a:schemeClr val="accent1"/>
-        </a:lnRef>
-        <a:fillRef idx="0">
-          <a:schemeClr val="accent1"/>
-        </a:fillRef>
-        <a:effectRef idx="1">
-          <a:schemeClr val="accent1"/>
-        </a:effectRef>
-        <a:fontRef idx="minor">
-          <a:schemeClr val="tx1"/>
-        </a:fontRef>
-      </a:style>
-    </a:lnDef>
-  </a:objectDefaults>
+  <a:objectDefaults/>
   <a:extraClrSchemeLst/>
+  <a:extLst>
+    <a:ext uri="{05A4C25C-085E-4340-85A3-A5531E510DB2}">
+      <thm15:themeFamily xmlns:thm15="http://schemas.microsoft.com/office/thememl/2012/main" name="Office Theme" id="{2E142A2C-CD16-42D6-873A-C26D2A0506FA}" vid="{1BDDFF52-6CD6-40A5-AB3C-68EB2F1E4D0A}"/>
+    </a:ext>
+  </a:extLst>
 </a:theme>
 </file>
</xml_diff>